<commit_message>
update meeting minute and tasksheet
</commit_message>
<xml_diff>
--- a/Team/Meeting Minutes/MM_W2_1609.docx
+++ b/Team/Meeting Minutes/MM_W2_1609.docx
@@ -1,6 +1,6 @@
 
 <file path=word/document.xml><?xml version="1.0" encoding="utf-8"?>
-<w:document xmlns:wpc="http://schemas.microsoft.com/office/word/2010/wordprocessingCanvas" xmlns:mc="http://schemas.openxmlformats.org/markup-compatibility/2006" xmlns:o="urn:schemas-microsoft-com:office:office" xmlns:r="http://schemas.openxmlformats.org/officeDocument/2006/relationships" xmlns:m="http://schemas.openxmlformats.org/officeDocument/2006/math" xmlns:v="urn:schemas-microsoft-com:vml" xmlns:wp14="http://schemas.microsoft.com/office/word/2010/wordprocessingDrawing" xmlns:wp="http://schemas.openxmlformats.org/drawingml/2006/wordprocessingDrawing" xmlns:w10="urn:schemas-microsoft-com:office:word" xmlns:w="http://schemas.openxmlformats.org/wordprocessingml/2006/main" xmlns:w14="http://schemas.microsoft.com/office/word/2010/wordml" xmlns:w15="http://schemas.microsoft.com/office/word/2012/wordml" xmlns:wpg="http://schemas.microsoft.com/office/word/2010/wordprocessingGroup" xmlns:wpi="http://schemas.microsoft.com/office/word/2010/wordprocessingInk" xmlns:wne="http://schemas.microsoft.com/office/word/2006/wordml" xmlns:wps="http://schemas.microsoft.com/office/word/2010/wordprocessingShape" mc:Ignorable="w14 w15 wp14">
+<w:document xmlns:wpc="http://schemas.microsoft.com/office/word/2010/wordprocessingCanvas" xmlns:mo="http://schemas.microsoft.com/office/mac/office/2008/main" xmlns:mc="http://schemas.openxmlformats.org/markup-compatibility/2006" xmlns:mv="urn:schemas-microsoft-com:mac:vml" xmlns:o="urn:schemas-microsoft-com:office:office" xmlns:r="http://schemas.openxmlformats.org/officeDocument/2006/relationships" xmlns:m="http://schemas.openxmlformats.org/officeDocument/2006/math" xmlns:v="urn:schemas-microsoft-com:vml" xmlns:wp14="http://schemas.microsoft.com/office/word/2010/wordprocessingDrawing" xmlns:wp="http://schemas.openxmlformats.org/drawingml/2006/wordprocessingDrawing" xmlns:w10="urn:schemas-microsoft-com:office:word" xmlns:w="http://schemas.openxmlformats.org/wordprocessingml/2006/main" xmlns:w14="http://schemas.microsoft.com/office/word/2010/wordml" xmlns:w15="http://schemas.microsoft.com/office/word/2012/wordml" xmlns:wpg="http://schemas.microsoft.com/office/word/2010/wordprocessingGroup" xmlns:wpi="http://schemas.microsoft.com/office/word/2010/wordprocessingInk" xmlns:wne="http://schemas.microsoft.com/office/word/2006/wordml" xmlns:wps="http://schemas.microsoft.com/office/word/2010/wordprocessingShape" mc:Ignorable="w14 w15 wp14">
   <w:body>
     <w:p>
       <w:pPr>
@@ -447,6 +447,16 @@
         </w:rPr>
         <w:t>.</w:t>
       </w:r>
+      <w:r>
+        <w:rPr>
+          <w:rFonts w:ascii="Cambria" w:hAnsi="Cambria"/>
+          <w:sz w:val="24"/>
+          <w:szCs w:val="24"/>
+        </w:rPr>
+        <w:t xml:space="preserve">  Not using app. Using “application” instead.</w:t>
+      </w:r>
+      <w:bookmarkStart w:id="0" w:name="_GoBack"/>
+      <w:bookmarkEnd w:id="0"/>
     </w:p>
     <w:p>
       <w:pPr>
@@ -679,8 +689,6 @@
         </w:rPr>
         <w:t>Future Plan have not review yet.</w:t>
       </w:r>
-      <w:bookmarkStart w:id="0" w:name="_GoBack"/>
-      <w:bookmarkEnd w:id="0"/>
     </w:p>
     <w:p>
       <w:pPr>
@@ -706,17 +714,7 @@
           <w:szCs w:val="24"/>
           <w:u w:val="single"/>
         </w:rPr>
-        <w:t>Rev</w:t>
-      </w:r>
-      <w:r>
-        <w:rPr>
-          <w:rFonts w:ascii="Cambria" w:hAnsi="Cambria"/>
-          <w:b/>
-          <w:sz w:val="24"/>
-          <w:szCs w:val="24"/>
-          <w:u w:val="single"/>
-        </w:rPr>
-        <w:t>iew Report 1</w:t>
+        <w:t>Review Report 1</w:t>
       </w:r>
     </w:p>
     <w:p>
@@ -1846,8 +1844,8 @@
     </w:p>
     <w:p/>
     <w:sectPr>
-      <w:headerReference w:type="default" r:id="rId5"/>
-      <w:footerReference w:type="default" r:id="rId6"/>
+      <w:headerReference w:type="default" r:id="rId7"/>
+      <w:footerReference w:type="default" r:id="rId8"/>
       <w:pgSz w:w="11909" w:h="16834" w:code="9"/>
       <w:pgMar w:top="1411" w:right="1138" w:bottom="1411" w:left="1987" w:header="720" w:footer="720" w:gutter="0"/>
       <w:cols w:space="720"/>
@@ -1857,8 +1855,33 @@
 </w:document>
 </file>
 
+<file path=word/endnotes.xml><?xml version="1.0" encoding="utf-8"?>
+<w:endnotes xmlns:wpc="http://schemas.microsoft.com/office/word/2010/wordprocessingCanvas" xmlns:mo="http://schemas.microsoft.com/office/mac/office/2008/main" xmlns:mc="http://schemas.openxmlformats.org/markup-compatibility/2006" xmlns:mv="urn:schemas-microsoft-com:mac:vml" xmlns:o="urn:schemas-microsoft-com:office:office" xmlns:r="http://schemas.openxmlformats.org/officeDocument/2006/relationships" xmlns:m="http://schemas.openxmlformats.org/officeDocument/2006/math" xmlns:v="urn:schemas-microsoft-com:vml" xmlns:wp14="http://schemas.microsoft.com/office/word/2010/wordprocessingDrawing" xmlns:wp="http://schemas.openxmlformats.org/drawingml/2006/wordprocessingDrawing" xmlns:w10="urn:schemas-microsoft-com:office:word" xmlns:w="http://schemas.openxmlformats.org/wordprocessingml/2006/main" xmlns:w14="http://schemas.microsoft.com/office/word/2010/wordml" xmlns:w15="http://schemas.microsoft.com/office/word/2012/wordml" xmlns:wpg="http://schemas.microsoft.com/office/word/2010/wordprocessingGroup" xmlns:wpi="http://schemas.microsoft.com/office/word/2010/wordprocessingInk" xmlns:wne="http://schemas.microsoft.com/office/word/2006/wordml" xmlns:wps="http://schemas.microsoft.com/office/word/2010/wordprocessingShape" mc:Ignorable="w14 w15 wp14">
+  <w:endnote w:type="separator" w:id="-1">
+    <w:p>
+      <w:pPr>
+        <w:spacing w:after="0" w:line="240" w:lineRule="auto"/>
+      </w:pPr>
+      <w:r>
+        <w:separator/>
+      </w:r>
+    </w:p>
+  </w:endnote>
+  <w:endnote w:type="continuationSeparator" w:id="0">
+    <w:p>
+      <w:pPr>
+        <w:spacing w:after="0" w:line="240" w:lineRule="auto"/>
+      </w:pPr>
+      <w:r>
+        <w:continuationSeparator/>
+      </w:r>
+    </w:p>
+  </w:endnote>
+</w:endnotes>
+</file>
+
 <file path=word/footer1.xml><?xml version="1.0" encoding="utf-8"?>
-<w:ftr xmlns:wpc="http://schemas.microsoft.com/office/word/2010/wordprocessingCanvas" xmlns:mc="http://schemas.openxmlformats.org/markup-compatibility/2006" xmlns:o="urn:schemas-microsoft-com:office:office" xmlns:r="http://schemas.openxmlformats.org/officeDocument/2006/relationships" xmlns:m="http://schemas.openxmlformats.org/officeDocument/2006/math" xmlns:v="urn:schemas-microsoft-com:vml" xmlns:wp14="http://schemas.microsoft.com/office/word/2010/wordprocessingDrawing" xmlns:wp="http://schemas.openxmlformats.org/drawingml/2006/wordprocessingDrawing" xmlns:w10="urn:schemas-microsoft-com:office:word" xmlns:w="http://schemas.openxmlformats.org/wordprocessingml/2006/main" xmlns:w14="http://schemas.microsoft.com/office/word/2010/wordml" xmlns:w15="http://schemas.microsoft.com/office/word/2012/wordml" xmlns:wpg="http://schemas.microsoft.com/office/word/2010/wordprocessingGroup" xmlns:wpi="http://schemas.microsoft.com/office/word/2010/wordprocessingInk" xmlns:wne="http://schemas.microsoft.com/office/word/2006/wordml" xmlns:wps="http://schemas.microsoft.com/office/word/2010/wordprocessingShape" mc:Ignorable="w14 w15 wp14">
+<w:ftr xmlns:wpc="http://schemas.microsoft.com/office/word/2010/wordprocessingCanvas" xmlns:mo="http://schemas.microsoft.com/office/mac/office/2008/main" xmlns:mc="http://schemas.openxmlformats.org/markup-compatibility/2006" xmlns:mv="urn:schemas-microsoft-com:mac:vml" xmlns:o="urn:schemas-microsoft-com:office:office" xmlns:r="http://schemas.openxmlformats.org/officeDocument/2006/relationships" xmlns:m="http://schemas.openxmlformats.org/officeDocument/2006/math" xmlns:v="urn:schemas-microsoft-com:vml" xmlns:wp14="http://schemas.microsoft.com/office/word/2010/wordprocessingDrawing" xmlns:wp="http://schemas.openxmlformats.org/drawingml/2006/wordprocessingDrawing" xmlns:w10="urn:schemas-microsoft-com:office:word" xmlns:w="http://schemas.openxmlformats.org/wordprocessingml/2006/main" xmlns:w14="http://schemas.microsoft.com/office/word/2010/wordml" xmlns:w15="http://schemas.microsoft.com/office/word/2012/wordml" xmlns:wpg="http://schemas.microsoft.com/office/word/2010/wordprocessingGroup" xmlns:wpi="http://schemas.microsoft.com/office/word/2010/wordprocessingInk" xmlns:wne="http://schemas.microsoft.com/office/word/2006/wordml" xmlns:wps="http://schemas.microsoft.com/office/word/2010/wordprocessingShape" mc:Ignorable="w14 w15 wp14">
   <w:p>
     <w:pPr>
       <w:pStyle w:val="Footer"/>
@@ -1874,8 +1897,33 @@
 </w:ftr>
 </file>
 
+<file path=word/footnotes.xml><?xml version="1.0" encoding="utf-8"?>
+<w:footnotes xmlns:wpc="http://schemas.microsoft.com/office/word/2010/wordprocessingCanvas" xmlns:mo="http://schemas.microsoft.com/office/mac/office/2008/main" xmlns:mc="http://schemas.openxmlformats.org/markup-compatibility/2006" xmlns:mv="urn:schemas-microsoft-com:mac:vml" xmlns:o="urn:schemas-microsoft-com:office:office" xmlns:r="http://schemas.openxmlformats.org/officeDocument/2006/relationships" xmlns:m="http://schemas.openxmlformats.org/officeDocument/2006/math" xmlns:v="urn:schemas-microsoft-com:vml" xmlns:wp14="http://schemas.microsoft.com/office/word/2010/wordprocessingDrawing" xmlns:wp="http://schemas.openxmlformats.org/drawingml/2006/wordprocessingDrawing" xmlns:w10="urn:schemas-microsoft-com:office:word" xmlns:w="http://schemas.openxmlformats.org/wordprocessingml/2006/main" xmlns:w14="http://schemas.microsoft.com/office/word/2010/wordml" xmlns:w15="http://schemas.microsoft.com/office/word/2012/wordml" xmlns:wpg="http://schemas.microsoft.com/office/word/2010/wordprocessingGroup" xmlns:wpi="http://schemas.microsoft.com/office/word/2010/wordprocessingInk" xmlns:wne="http://schemas.microsoft.com/office/word/2006/wordml" xmlns:wps="http://schemas.microsoft.com/office/word/2010/wordprocessingShape" mc:Ignorable="w14 w15 wp14">
+  <w:footnote w:type="separator" w:id="-1">
+    <w:p>
+      <w:pPr>
+        <w:spacing w:after="0" w:line="240" w:lineRule="auto"/>
+      </w:pPr>
+      <w:r>
+        <w:separator/>
+      </w:r>
+    </w:p>
+  </w:footnote>
+  <w:footnote w:type="continuationSeparator" w:id="0">
+    <w:p>
+      <w:pPr>
+        <w:spacing w:after="0" w:line="240" w:lineRule="auto"/>
+      </w:pPr>
+      <w:r>
+        <w:continuationSeparator/>
+      </w:r>
+    </w:p>
+  </w:footnote>
+</w:footnotes>
+</file>
+
 <file path=word/header1.xml><?xml version="1.0" encoding="utf-8"?>
-<w:hdr xmlns:wpc="http://schemas.microsoft.com/office/word/2010/wordprocessingCanvas" xmlns:mc="http://schemas.openxmlformats.org/markup-compatibility/2006" xmlns:o="urn:schemas-microsoft-com:office:office" xmlns:r="http://schemas.openxmlformats.org/officeDocument/2006/relationships" xmlns:m="http://schemas.openxmlformats.org/officeDocument/2006/math" xmlns:v="urn:schemas-microsoft-com:vml" xmlns:wp14="http://schemas.microsoft.com/office/word/2010/wordprocessingDrawing" xmlns:wp="http://schemas.openxmlformats.org/drawingml/2006/wordprocessingDrawing" xmlns:w10="urn:schemas-microsoft-com:office:word" xmlns:w="http://schemas.openxmlformats.org/wordprocessingml/2006/main" xmlns:w14="http://schemas.microsoft.com/office/word/2010/wordml" xmlns:w15="http://schemas.microsoft.com/office/word/2012/wordml" xmlns:wpg="http://schemas.microsoft.com/office/word/2010/wordprocessingGroup" xmlns:wpi="http://schemas.microsoft.com/office/word/2010/wordprocessingInk" xmlns:wne="http://schemas.microsoft.com/office/word/2006/wordml" xmlns:wps="http://schemas.microsoft.com/office/word/2010/wordprocessingShape" mc:Ignorable="w14 w15 wp14">
+<w:hdr xmlns:wpc="http://schemas.microsoft.com/office/word/2010/wordprocessingCanvas" xmlns:mo="http://schemas.microsoft.com/office/mac/office/2008/main" xmlns:mc="http://schemas.openxmlformats.org/markup-compatibility/2006" xmlns:mv="urn:schemas-microsoft-com:mac:vml" xmlns:o="urn:schemas-microsoft-com:office:office" xmlns:r="http://schemas.openxmlformats.org/officeDocument/2006/relationships" xmlns:m="http://schemas.openxmlformats.org/officeDocument/2006/math" xmlns:v="urn:schemas-microsoft-com:vml" xmlns:wp14="http://schemas.microsoft.com/office/word/2010/wordprocessingDrawing" xmlns:wp="http://schemas.openxmlformats.org/drawingml/2006/wordprocessingDrawing" xmlns:w10="urn:schemas-microsoft-com:office:word" xmlns:w="http://schemas.openxmlformats.org/wordprocessingml/2006/main" xmlns:w14="http://schemas.microsoft.com/office/word/2010/wordml" xmlns:w15="http://schemas.microsoft.com/office/word/2012/wordml" xmlns:wpg="http://schemas.microsoft.com/office/word/2010/wordprocessingGroup" xmlns:wpi="http://schemas.microsoft.com/office/word/2010/wordprocessingInk" xmlns:wne="http://schemas.microsoft.com/office/word/2006/wordml" xmlns:wps="http://schemas.microsoft.com/office/word/2010/wordprocessingShape" mc:Ignorable="w14 w15 wp14">
   <w:sdt>
     <w:sdtPr>
       <w:id w:val="1477648756"/>
@@ -1938,7 +1986,7 @@
             <w:sz w:val="18"/>
             <w:szCs w:val="18"/>
           </w:rPr>
-          <w:t>2</w:t>
+          <w:t>1</w:t>
         </w:r>
         <w:r>
           <w:rPr>
@@ -2008,7 +2056,7 @@
 </file>
 
 <file path=word/numbering.xml><?xml version="1.0" encoding="utf-8"?>
-<w:numbering xmlns:wpc="http://schemas.microsoft.com/office/word/2010/wordprocessingCanvas" xmlns:mc="http://schemas.openxmlformats.org/markup-compatibility/2006" xmlns:o="urn:schemas-microsoft-com:office:office" xmlns:r="http://schemas.openxmlformats.org/officeDocument/2006/relationships" xmlns:m="http://schemas.openxmlformats.org/officeDocument/2006/math" xmlns:v="urn:schemas-microsoft-com:vml" xmlns:wp14="http://schemas.microsoft.com/office/word/2010/wordprocessingDrawing" xmlns:wp="http://schemas.openxmlformats.org/drawingml/2006/wordprocessingDrawing" xmlns:w10="urn:schemas-microsoft-com:office:word" xmlns:w="http://schemas.openxmlformats.org/wordprocessingml/2006/main" xmlns:w14="http://schemas.microsoft.com/office/word/2010/wordml" xmlns:w15="http://schemas.microsoft.com/office/word/2012/wordml" xmlns:wpg="http://schemas.microsoft.com/office/word/2010/wordprocessingGroup" xmlns:wpi="http://schemas.microsoft.com/office/word/2010/wordprocessingInk" xmlns:wne="http://schemas.microsoft.com/office/word/2006/wordml" xmlns:wps="http://schemas.microsoft.com/office/word/2010/wordprocessingShape" mc:Ignorable="w14 w15 wp14">
+<w:numbering xmlns:wpc="http://schemas.microsoft.com/office/word/2010/wordprocessingCanvas" xmlns:mo="http://schemas.microsoft.com/office/mac/office/2008/main" xmlns:mc="http://schemas.openxmlformats.org/markup-compatibility/2006" xmlns:mv="urn:schemas-microsoft-com:mac:vml" xmlns:o="urn:schemas-microsoft-com:office:office" xmlns:r="http://schemas.openxmlformats.org/officeDocument/2006/relationships" xmlns:m="http://schemas.openxmlformats.org/officeDocument/2006/math" xmlns:v="urn:schemas-microsoft-com:vml" xmlns:wp14="http://schemas.microsoft.com/office/word/2010/wordprocessingDrawing" xmlns:wp="http://schemas.openxmlformats.org/drawingml/2006/wordprocessingDrawing" xmlns:w10="urn:schemas-microsoft-com:office:word" xmlns:w="http://schemas.openxmlformats.org/wordprocessingml/2006/main" xmlns:w14="http://schemas.microsoft.com/office/word/2010/wordml" xmlns:w15="http://schemas.microsoft.com/office/word/2012/wordml" xmlns:wpg="http://schemas.microsoft.com/office/word/2010/wordprocessingGroup" xmlns:wpi="http://schemas.microsoft.com/office/word/2010/wordprocessingInk" xmlns:wne="http://schemas.microsoft.com/office/word/2006/wordml" xmlns:wps="http://schemas.microsoft.com/office/word/2010/wordprocessingShape" mc:Ignorable="w14 w15 wp14">
   <w:abstractNum w:abstractNumId="0">
     <w:nsid w:val="02343561"/>
     <w:multiLevelType w:val="hybridMultilevel"/>
@@ -2673,7 +2721,7 @@
       </w:pPr>
     </w:pPrDefault>
   </w:docDefaults>
-  <w:latentStyles w:defLockedState="0" w:defUIPriority="99" w:defSemiHidden="0" w:defUnhideWhenUsed="0" w:defQFormat="0" w:count="371">
+  <w:latentStyles w:defLockedState="0" w:defUIPriority="99" w:defSemiHidden="0" w:defUnhideWhenUsed="0" w:defQFormat="0" w:count="380">
     <w:lsdException w:name="Normal" w:uiPriority="0" w:qFormat="1"/>
     <w:lsdException w:name="heading 1" w:uiPriority="9" w:qFormat="1"/>
     <w:lsdException w:name="heading 2" w:semiHidden="1" w:uiPriority="9" w:unhideWhenUsed="1" w:qFormat="1"/>
@@ -3270,6 +3318,36 @@
       </w:tcPr>
     </w:tblStylePr>
   </w:style>
+  <w:style w:type="paragraph" w:styleId="DocumentMap">
+    <w:name w:val="Document Map"/>
+    <w:basedOn w:val="Normal"/>
+    <w:link w:val="DocumentMapChar"/>
+    <w:uiPriority w:val="99"/>
+    <w:semiHidden/>
+    <w:unhideWhenUsed/>
+    <w:rsid w:val="002D6511"/>
+    <w:pPr>
+      <w:spacing w:after="0" w:line="240" w:lineRule="auto"/>
+    </w:pPr>
+    <w:rPr>
+      <w:rFonts w:ascii="Times New Roman" w:hAnsi="Times New Roman" w:cs="Times New Roman"/>
+      <w:sz w:val="24"/>
+      <w:szCs w:val="24"/>
+    </w:rPr>
+  </w:style>
+  <w:style w:type="character" w:customStyle="1" w:styleId="DocumentMapChar">
+    <w:name w:val="Document Map Char"/>
+    <w:basedOn w:val="DefaultParagraphFont"/>
+    <w:link w:val="DocumentMap"/>
+    <w:uiPriority w:val="99"/>
+    <w:semiHidden/>
+    <w:rsid w:val="002D6511"/>
+    <w:rPr>
+      <w:rFonts w:ascii="Times New Roman" w:hAnsi="Times New Roman" w:cs="Times New Roman"/>
+      <w:sz w:val="24"/>
+      <w:szCs w:val="24"/>
+    </w:rPr>
+  </w:style>
 </w:styles>
 </file>
 

</xml_diff>